<commit_message>
Edited Designer Survey Questions.docx to fit the survey in surveymonkey
</commit_message>
<xml_diff>
--- a/Designer Survey Questions.docx
+++ b/Designer Survey Questions.docx
@@ -131,7 +131,7 @@
         </w:numPr>
       </w:pPr>
       <w:r>
-        <w:t>As a Multimedia Arts student, if given the chance to choose between web designing and mobile application designing, what will you choose?</w:t>
+        <w:t>As a person in the field of Multimedia Arts, given the opportunity to choose between web designing and mobile application designing, which of the two would be your choice?</w:t>
       </w:r>
     </w:p>
     <w:p>
@@ -167,6 +167,307 @@
         </w:numPr>
       </w:pPr>
       <w:r>
+        <w:t xml:space="preserve">It depends / It’s complicated </w:t>
+      </w:r>
+      <w:r>
+        <w:t xml:space="preserve">(Please </w:t>
+      </w:r>
+      <w:r>
+        <w:t>explain)</w:t>
+      </w:r>
+    </w:p>
+    <w:p>
+      <w:pPr>
+        <w:pStyle w:val="ListParagraph"/>
+        <w:numPr>
+          <w:ilvl w:val="0"/>
+          <w:numId w:val="1"/>
+        </w:numPr>
+      </w:pPr>
+      <w:r>
+        <w:t>Wh</w:t>
+      </w:r>
+      <w:r>
+        <w:t>ich</w:t>
+      </w:r>
+      <w:r>
+        <w:t xml:space="preserve"> particular type</w:t>
+      </w:r>
+      <w:r>
+        <w:t>s</w:t>
+      </w:r>
+      <w:r>
+        <w:t xml:space="preserve"> of apps do you want to design?</w:t>
+      </w:r>
+      <w:r>
+        <w:t xml:space="preserve"> (Check all that apply.)</w:t>
+      </w:r>
+    </w:p>
+    <w:p>
+      <w:pPr>
+        <w:pStyle w:val="ListParagraph"/>
+        <w:numPr>
+          <w:ilvl w:val="1"/>
+          <w:numId w:val="1"/>
+        </w:numPr>
+      </w:pPr>
+      <w:r>
+        <w:t>Utilit</w:t>
+      </w:r>
+      <w:r>
+        <w:t>y</w:t>
+      </w:r>
+      <w:r>
+        <w:t xml:space="preserve"> App</w:t>
+      </w:r>
+      <w:r>
+        <w:t>s</w:t>
+      </w:r>
+    </w:p>
+    <w:p>
+      <w:pPr>
+        <w:pStyle w:val="ListParagraph"/>
+        <w:numPr>
+          <w:ilvl w:val="1"/>
+          <w:numId w:val="1"/>
+        </w:numPr>
+      </w:pPr>
+      <w:r>
+        <w:t>Entertainment App</w:t>
+      </w:r>
+      <w:r>
+        <w:t>s</w:t>
+      </w:r>
+    </w:p>
+    <w:p>
+      <w:pPr>
+        <w:pStyle w:val="ListParagraph"/>
+        <w:numPr>
+          <w:ilvl w:val="1"/>
+          <w:numId w:val="1"/>
+        </w:numPr>
+      </w:pPr>
+      <w:r>
+        <w:t>Games</w:t>
+      </w:r>
+    </w:p>
+    <w:p>
+      <w:pPr>
+        <w:pStyle w:val="ListParagraph"/>
+        <w:numPr>
+          <w:ilvl w:val="1"/>
+          <w:numId w:val="1"/>
+        </w:numPr>
+      </w:pPr>
+      <w:r>
+        <w:t>News</w:t>
+      </w:r>
+      <w:r>
+        <w:t xml:space="preserve"> Apps</w:t>
+      </w:r>
+    </w:p>
+    <w:p>
+      <w:pPr>
+        <w:pStyle w:val="ListParagraph"/>
+        <w:numPr>
+          <w:ilvl w:val="1"/>
+          <w:numId w:val="1"/>
+        </w:numPr>
+      </w:pPr>
+      <w:r>
+        <w:t>Productivity App</w:t>
+      </w:r>
+      <w:r>
+        <w:t>s</w:t>
+      </w:r>
+    </w:p>
+    <w:p>
+      <w:pPr>
+        <w:pStyle w:val="ListParagraph"/>
+        <w:numPr>
+          <w:ilvl w:val="1"/>
+          <w:numId w:val="1"/>
+        </w:numPr>
+      </w:pPr>
+      <w:r>
+        <w:t>Social Networking</w:t>
+      </w:r>
+      <w:r>
+        <w:t xml:space="preserve"> Apps</w:t>
+      </w:r>
+    </w:p>
+    <w:p>
+      <w:pPr>
+        <w:pStyle w:val="ListParagraph"/>
+        <w:numPr>
+          <w:ilvl w:val="1"/>
+          <w:numId w:val="1"/>
+        </w:numPr>
+      </w:pPr>
+      <w:r>
+        <w:t>Sports</w:t>
+      </w:r>
+      <w:r>
+        <w:t xml:space="preserve"> Apps</w:t>
+      </w:r>
+    </w:p>
+    <w:p>
+      <w:pPr>
+        <w:pStyle w:val="ListParagraph"/>
+        <w:numPr>
+          <w:ilvl w:val="1"/>
+          <w:numId w:val="1"/>
+        </w:numPr>
+      </w:pPr>
+      <w:r>
+        <w:t>Travel Apps, Maps</w:t>
+      </w:r>
+    </w:p>
+    <w:p>
+      <w:pPr>
+        <w:pStyle w:val="ListParagraph"/>
+        <w:numPr>
+          <w:ilvl w:val="0"/>
+          <w:numId w:val="1"/>
+        </w:numPr>
+      </w:pPr>
+      <w:r>
+        <w:t>Tallying the number of applications in your mobile gadgets, identify the range of your installed applications for each category.</w:t>
+      </w:r>
+    </w:p>
+    <w:p>
+      <w:pPr>
+        <w:pStyle w:val="ListParagraph"/>
+        <w:numPr>
+          <w:ilvl w:val="1"/>
+          <w:numId w:val="1"/>
+        </w:numPr>
+      </w:pPr>
+      <w:r>
+        <w:t>No application installed</w:t>
+      </w:r>
+    </w:p>
+    <w:p>
+      <w:pPr>
+        <w:pStyle w:val="ListParagraph"/>
+        <w:numPr>
+          <w:ilvl w:val="1"/>
+          <w:numId w:val="1"/>
+        </w:numPr>
+      </w:pPr>
+      <w:r>
+        <w:t>One application installed</w:t>
+      </w:r>
+    </w:p>
+    <w:p>
+      <w:pPr>
+        <w:pStyle w:val="ListParagraph"/>
+        <w:numPr>
+          <w:ilvl w:val="1"/>
+          <w:numId w:val="1"/>
+        </w:numPr>
+      </w:pPr>
+      <w:r>
+        <w:t>A few applications installed</w:t>
+      </w:r>
+    </w:p>
+    <w:p>
+      <w:pPr>
+        <w:pStyle w:val="ListParagraph"/>
+        <w:numPr>
+          <w:ilvl w:val="1"/>
+          <w:numId w:val="1"/>
+        </w:numPr>
+      </w:pPr>
+      <w:r>
+        <w:t>Multiple applications installed</w:t>
+      </w:r>
+    </w:p>
+    <w:p>
+      <w:pPr>
+        <w:pStyle w:val="ListParagraph"/>
+        <w:numPr>
+          <w:ilvl w:val="1"/>
+          <w:numId w:val="1"/>
+        </w:numPr>
+      </w:pPr>
+      <w:r>
+        <w:t>Many applications installed</w:t>
+      </w:r>
+    </w:p>
+    <w:p>
+      <w:pPr>
+        <w:pStyle w:val="ListParagraph"/>
+        <w:numPr>
+          <w:ilvl w:val="0"/>
+          <w:numId w:val="1"/>
+        </w:numPr>
+      </w:pPr>
+      <w:r>
+        <w:t>Which particular mobile Operating System, would you be interested in designing a mobile application for?</w:t>
+      </w:r>
+    </w:p>
+    <w:p>
+      <w:pPr>
+        <w:pStyle w:val="ListParagraph"/>
+        <w:numPr>
+          <w:ilvl w:val="1"/>
+          <w:numId w:val="1"/>
+        </w:numPr>
+      </w:pPr>
+      <w:r>
+        <w:t>Android</w:t>
+      </w:r>
+    </w:p>
+    <w:p>
+      <w:pPr>
+        <w:pStyle w:val="ListParagraph"/>
+        <w:numPr>
+          <w:ilvl w:val="1"/>
+          <w:numId w:val="1"/>
+        </w:numPr>
+      </w:pPr>
+      <w:proofErr w:type="spellStart"/>
+      <w:r>
+        <w:t>iOs</w:t>
+      </w:r>
+      <w:proofErr w:type="spellEnd"/>
+    </w:p>
+    <w:p>
+      <w:pPr>
+        <w:pStyle w:val="ListParagraph"/>
+        <w:numPr>
+          <w:ilvl w:val="1"/>
+          <w:numId w:val="1"/>
+        </w:numPr>
+      </w:pPr>
+      <w:r>
+        <w:t>Windows</w:t>
+      </w:r>
+    </w:p>
+    <w:p>
+      <w:pPr>
+        <w:pStyle w:val="ListParagraph"/>
+        <w:numPr>
+          <w:ilvl w:val="1"/>
+          <w:numId w:val="1"/>
+        </w:numPr>
+      </w:pPr>
+      <w:proofErr w:type="spellStart"/>
+      <w:r>
+        <w:t>Blackbery</w:t>
+      </w:r>
+      <w:proofErr w:type="spellEnd"/>
+    </w:p>
+    <w:p>
+      <w:pPr>
+        <w:pStyle w:val="ListParagraph"/>
+        <w:numPr>
+          <w:ilvl w:val="1"/>
+          <w:numId w:val="1"/>
+        </w:numPr>
+      </w:pPr>
+      <w:r>
         <w:t>Others (Please specify)</w:t>
       </w:r>
     </w:p>
@@ -179,127 +480,67 @@
         </w:numPr>
       </w:pPr>
       <w:r>
-        <w:t>What particular type of apps do you want to design?</w:t>
-      </w:r>
-    </w:p>
-    <w:p>
-      <w:pPr>
-        <w:pStyle w:val="ListParagraph"/>
-        <w:numPr>
-          <w:ilvl w:val="1"/>
-          <w:numId w:val="1"/>
-        </w:numPr>
-      </w:pPr>
-      <w:r>
-        <w:t>Utilities App</w:t>
-      </w:r>
-    </w:p>
-    <w:p>
-      <w:pPr>
-        <w:pStyle w:val="ListParagraph"/>
-        <w:numPr>
-          <w:ilvl w:val="1"/>
-          <w:numId w:val="1"/>
-        </w:numPr>
-      </w:pPr>
-      <w:r>
-        <w:t>Entertainment App</w:t>
-      </w:r>
-    </w:p>
-    <w:p>
-      <w:pPr>
-        <w:pStyle w:val="ListParagraph"/>
-        <w:numPr>
-          <w:ilvl w:val="1"/>
-          <w:numId w:val="1"/>
-        </w:numPr>
-      </w:pPr>
-      <w:r>
-        <w:t>Games</w:t>
-      </w:r>
-    </w:p>
-    <w:p>
-      <w:pPr>
-        <w:pStyle w:val="ListParagraph"/>
-        <w:numPr>
-          <w:ilvl w:val="1"/>
-          <w:numId w:val="1"/>
-        </w:numPr>
-      </w:pPr>
-      <w:r>
-        <w:t>News</w:t>
-      </w:r>
-    </w:p>
-    <w:p>
-      <w:pPr>
-        <w:pStyle w:val="ListParagraph"/>
-        <w:numPr>
-          <w:ilvl w:val="1"/>
-          <w:numId w:val="1"/>
-        </w:numPr>
-      </w:pPr>
-      <w:r>
-        <w:t>Productivity App</w:t>
-      </w:r>
-    </w:p>
-    <w:p>
-      <w:pPr>
-        <w:pStyle w:val="ListParagraph"/>
-        <w:numPr>
-          <w:ilvl w:val="1"/>
-          <w:numId w:val="1"/>
-        </w:numPr>
-      </w:pPr>
-      <w:r>
-        <w:t>Search Tool App</w:t>
-      </w:r>
-    </w:p>
-    <w:p>
-      <w:pPr>
-        <w:pStyle w:val="ListParagraph"/>
-        <w:numPr>
-          <w:ilvl w:val="1"/>
-          <w:numId w:val="1"/>
-        </w:numPr>
-      </w:pPr>
-      <w:r>
-        <w:t>Social Networking</w:t>
-      </w:r>
-    </w:p>
-    <w:p>
-      <w:pPr>
-        <w:pStyle w:val="ListParagraph"/>
-        <w:numPr>
-          <w:ilvl w:val="1"/>
-          <w:numId w:val="1"/>
-        </w:numPr>
-      </w:pPr>
-      <w:r>
-        <w:t>Sports</w:t>
-      </w:r>
-    </w:p>
-    <w:p>
-      <w:pPr>
-        <w:pStyle w:val="ListParagraph"/>
-        <w:numPr>
-          <w:ilvl w:val="1"/>
-          <w:numId w:val="1"/>
-        </w:numPr>
-      </w:pPr>
-      <w:r>
-        <w:t>Travel Apps, Maps</w:t>
-      </w:r>
-    </w:p>
-    <w:p>
-      <w:pPr>
-        <w:pStyle w:val="ListParagraph"/>
-        <w:numPr>
-          <w:ilvl w:val="1"/>
-          <w:numId w:val="1"/>
-        </w:numPr>
-      </w:pPr>
-      <w:r>
-        <w:t>Weather Apps</w:t>
+        <w:t>How much do the following entities influence you to design these particular types of mobile applications?</w:t>
+      </w:r>
+      <w:r>
+        <w:t xml:space="preserve"> (</w:t>
+      </w:r>
+      <w:r>
+        <w:t>Profit</w:t>
+      </w:r>
+      <w:r>
+        <w:t xml:space="preserve">, </w:t>
+      </w:r>
+      <w:r>
+        <w:t>Job Opportunities</w:t>
+      </w:r>
+      <w:r>
+        <w:t xml:space="preserve">, </w:t>
+      </w:r>
+      <w:r>
+        <w:t>Hobby/Interest</w:t>
+      </w:r>
+      <w:r>
+        <w:t xml:space="preserve">, </w:t>
+      </w:r>
+      <w:r>
+        <w:t>School Requirement</w:t>
+      </w:r>
+    </w:p>
+    <w:p>
+      <w:pPr>
+        <w:pStyle w:val="ListParagraph"/>
+        <w:numPr>
+          <w:ilvl w:val="1"/>
+          <w:numId w:val="1"/>
+        </w:numPr>
+      </w:pPr>
+      <w:r>
+        <w:t>Not that influential</w:t>
+      </w:r>
+    </w:p>
+    <w:p>
+      <w:pPr>
+        <w:pStyle w:val="ListParagraph"/>
+        <w:numPr>
+          <w:ilvl w:val="1"/>
+          <w:numId w:val="1"/>
+        </w:numPr>
+      </w:pPr>
+      <w:r>
+        <w:t>Somehow influential</w:t>
+      </w:r>
+    </w:p>
+    <w:p>
+      <w:pPr>
+        <w:pStyle w:val="ListParagraph"/>
+        <w:numPr>
+          <w:ilvl w:val="1"/>
+          <w:numId w:val="1"/>
+        </w:numPr>
+      </w:pPr>
+      <w:r>
+        <w:t>Very influential</w:t>
       </w:r>
     </w:p>
     <w:p>
@@ -311,364 +552,127 @@
         </w:numPr>
       </w:pPr>
       <w:r>
-        <w:t>You want to design a mobile application for what particular OS?</w:t>
-      </w:r>
-    </w:p>
-    <w:p>
-      <w:pPr>
-        <w:pStyle w:val="ListParagraph"/>
-        <w:numPr>
-          <w:ilvl w:val="1"/>
-          <w:numId w:val="1"/>
-        </w:numPr>
-      </w:pPr>
-      <w:r>
-        <w:t>Android</w:t>
-      </w:r>
-    </w:p>
-    <w:p>
-      <w:pPr>
-        <w:pStyle w:val="ListParagraph"/>
-        <w:numPr>
-          <w:ilvl w:val="1"/>
-          <w:numId w:val="1"/>
-        </w:numPr>
-      </w:pPr>
-      <w:proofErr w:type="spellStart"/>
-      <w:r>
-        <w:t>iOs</w:t>
-      </w:r>
-      <w:proofErr w:type="spellEnd"/>
-    </w:p>
-    <w:p>
-      <w:pPr>
-        <w:pStyle w:val="ListParagraph"/>
-        <w:numPr>
-          <w:ilvl w:val="1"/>
-          <w:numId w:val="1"/>
-        </w:numPr>
-      </w:pPr>
-      <w:r>
-        <w:t>Windows</w:t>
-      </w:r>
-    </w:p>
-    <w:p>
-      <w:pPr>
-        <w:pStyle w:val="ListParagraph"/>
-        <w:numPr>
-          <w:ilvl w:val="1"/>
-          <w:numId w:val="1"/>
-        </w:numPr>
-      </w:pPr>
-      <w:proofErr w:type="spellStart"/>
-      <w:r>
-        <w:t>Blackbery</w:t>
-      </w:r>
-      <w:proofErr w:type="spellEnd"/>
-    </w:p>
-    <w:p>
-      <w:pPr>
-        <w:pStyle w:val="ListParagraph"/>
-        <w:numPr>
-          <w:ilvl w:val="1"/>
-          <w:numId w:val="1"/>
-        </w:numPr>
-      </w:pPr>
-      <w:r>
-        <w:t>Others (Please specify</w:t>
-      </w:r>
+        <w:lastRenderedPageBreak/>
+        <w:t>Arrange the following aspects in accordance to the level of consideration that you allot when designing mobile applications.</w:t>
+      </w:r>
+    </w:p>
+    <w:p>
+      <w:pPr>
+        <w:pStyle w:val="ListParagraph"/>
+        <w:numPr>
+          <w:ilvl w:val="1"/>
+          <w:numId w:val="1"/>
+        </w:numPr>
+      </w:pPr>
+      <w:r>
+        <w:t xml:space="preserve">Designer’s </w:t>
+      </w:r>
+      <w:r>
+        <w:t xml:space="preserve">(your) </w:t>
+      </w:r>
+      <w:r>
+        <w:t>perspective</w:t>
+      </w:r>
+    </w:p>
+    <w:p>
+      <w:pPr>
+        <w:pStyle w:val="ListParagraph"/>
+        <w:numPr>
+          <w:ilvl w:val="1"/>
+          <w:numId w:val="1"/>
+        </w:numPr>
+      </w:pPr>
+      <w:r>
+        <w:t>Client’s requirement</w:t>
+      </w:r>
+    </w:p>
+    <w:p>
+      <w:pPr>
+        <w:pStyle w:val="ListParagraph"/>
+        <w:numPr>
+          <w:ilvl w:val="1"/>
+          <w:numId w:val="1"/>
+        </w:numPr>
+      </w:pPr>
+      <w:r>
+        <w:t>Trend</w:t>
+      </w:r>
+    </w:p>
+    <w:p>
+      <w:pPr>
+        <w:pStyle w:val="ListParagraph"/>
+        <w:numPr>
+          <w:ilvl w:val="1"/>
+          <w:numId w:val="1"/>
+        </w:numPr>
+      </w:pPr>
+      <w:r>
+        <w:t>Functional Specifications</w:t>
+      </w:r>
+    </w:p>
+    <w:p>
+      <w:pPr>
+        <w:pStyle w:val="ListParagraph"/>
+        <w:numPr>
+          <w:ilvl w:val="1"/>
+          <w:numId w:val="1"/>
+        </w:numPr>
+      </w:pPr>
+      <w:r>
+        <w:t>Ergonomics and Practicality</w:t>
+      </w:r>
+    </w:p>
+    <w:p>
+      <w:pPr>
+        <w:pStyle w:val="ListParagraph"/>
+        <w:numPr>
+          <w:ilvl w:val="0"/>
+          <w:numId w:val="1"/>
+        </w:numPr>
+      </w:pPr>
+      <w:r>
+        <w:t>In the process of designing a mobile application, do you consult the internet for the latest trends in design?</w:t>
+      </w:r>
+    </w:p>
+    <w:p>
+      <w:pPr>
+        <w:pStyle w:val="ListParagraph"/>
+        <w:numPr>
+          <w:ilvl w:val="1"/>
+          <w:numId w:val="1"/>
+        </w:numPr>
+      </w:pPr>
+      <w:r>
+        <w:t>Yes</w:t>
+      </w:r>
+    </w:p>
+    <w:p>
+      <w:pPr>
+        <w:pStyle w:val="ListParagraph"/>
+        <w:numPr>
+          <w:ilvl w:val="1"/>
+          <w:numId w:val="1"/>
+        </w:numPr>
+      </w:pPr>
+      <w:r>
+        <w:t>No</w:t>
+      </w:r>
+    </w:p>
+    <w:p>
+      <w:pPr>
+        <w:pStyle w:val="ListParagraph"/>
+        <w:numPr>
+          <w:ilvl w:val="0"/>
+          <w:numId w:val="1"/>
+        </w:numPr>
+      </w:pPr>
       <w:bookmarkStart w:id="0" w:name="_GoBack"/>
       <w:bookmarkEnd w:id="0"/>
       <w:r>
-        <w:t>)</w:t>
-      </w:r>
-    </w:p>
-    <w:p>
-      <w:pPr>
-        <w:pStyle w:val="ListParagraph"/>
-        <w:numPr>
-          <w:ilvl w:val="0"/>
-          <w:numId w:val="1"/>
-        </w:numPr>
-      </w:pPr>
-      <w:r>
-        <w:t>What motivates you to design those particular type of application?</w:t>
-      </w:r>
-    </w:p>
-    <w:p>
-      <w:pPr>
-        <w:pStyle w:val="ListParagraph"/>
-        <w:numPr>
-          <w:ilvl w:val="1"/>
-          <w:numId w:val="1"/>
-        </w:numPr>
-      </w:pPr>
-      <w:r>
-        <w:t>Profit</w:t>
-      </w:r>
-    </w:p>
-    <w:p>
-      <w:pPr>
-        <w:pStyle w:val="ListParagraph"/>
-        <w:numPr>
-          <w:ilvl w:val="1"/>
-          <w:numId w:val="1"/>
-        </w:numPr>
-      </w:pPr>
-      <w:r>
-        <w:t>Job Opportunities</w:t>
-      </w:r>
-    </w:p>
-    <w:p>
-      <w:pPr>
-        <w:pStyle w:val="ListParagraph"/>
-        <w:numPr>
-          <w:ilvl w:val="1"/>
-          <w:numId w:val="1"/>
-        </w:numPr>
-      </w:pPr>
-      <w:r>
-        <w:t>Hobby/Interest</w:t>
-      </w:r>
-    </w:p>
-    <w:p>
-      <w:pPr>
-        <w:pStyle w:val="ListParagraph"/>
-        <w:numPr>
-          <w:ilvl w:val="1"/>
-          <w:numId w:val="1"/>
-        </w:numPr>
-      </w:pPr>
-      <w:r>
-        <w:t>School Requirement</w:t>
-      </w:r>
-    </w:p>
-    <w:p>
-      <w:pPr>
-        <w:pStyle w:val="ListParagraph"/>
-        <w:numPr>
-          <w:ilvl w:val="1"/>
-          <w:numId w:val="1"/>
-        </w:numPr>
-      </w:pPr>
-      <w:r>
-        <w:t>Others (Please specify)</w:t>
-      </w:r>
-    </w:p>
-    <w:p>
-      <w:pPr>
-        <w:pStyle w:val="ListParagraph"/>
-        <w:numPr>
-          <w:ilvl w:val="0"/>
-          <w:numId w:val="1"/>
-        </w:numPr>
-      </w:pPr>
-      <w:r>
-        <w:t>I</w:t>
-      </w:r>
-      <w:r>
-        <w:t>n designing a mobile application, which do you think should be considered the most?</w:t>
-      </w:r>
-    </w:p>
-    <w:p>
-      <w:pPr>
-        <w:pStyle w:val="ListParagraph"/>
-        <w:numPr>
-          <w:ilvl w:val="1"/>
-          <w:numId w:val="1"/>
-        </w:numPr>
-      </w:pPr>
-      <w:r>
-        <w:t>Designer’s own perspective</w:t>
-      </w:r>
-    </w:p>
-    <w:p>
-      <w:pPr>
-        <w:pStyle w:val="ListParagraph"/>
-        <w:numPr>
-          <w:ilvl w:val="1"/>
-          <w:numId w:val="1"/>
-        </w:numPr>
-      </w:pPr>
-      <w:r>
-        <w:t>Client’s requirement</w:t>
-      </w:r>
-    </w:p>
-    <w:p>
-      <w:pPr>
-        <w:pStyle w:val="ListParagraph"/>
-        <w:numPr>
-          <w:ilvl w:val="1"/>
-          <w:numId w:val="1"/>
-        </w:numPr>
-      </w:pPr>
-      <w:r>
-        <w:t>Trend</w:t>
-      </w:r>
-    </w:p>
-    <w:p>
-      <w:pPr>
-        <w:pStyle w:val="ListParagraph"/>
-        <w:numPr>
-          <w:ilvl w:val="1"/>
-          <w:numId w:val="1"/>
-        </w:numPr>
-      </w:pPr>
-      <w:r>
-        <w:t>Functional Specifications</w:t>
-      </w:r>
-    </w:p>
-    <w:p>
-      <w:pPr>
-        <w:pStyle w:val="ListParagraph"/>
-        <w:numPr>
-          <w:ilvl w:val="1"/>
-          <w:numId w:val="1"/>
-        </w:numPr>
-      </w:pPr>
-      <w:r>
-        <w:t>Others (Please specify)</w:t>
-      </w:r>
-    </w:p>
-    <w:p>
-      <w:pPr>
-        <w:pStyle w:val="ListParagraph"/>
-        <w:numPr>
-          <w:ilvl w:val="0"/>
-          <w:numId w:val="1"/>
-        </w:numPr>
-      </w:pPr>
-      <w:r>
-        <w:lastRenderedPageBreak/>
-        <w:t xml:space="preserve">As a designer for instance, how necessary are the </w:t>
-      </w:r>
-      <w:proofErr w:type="spellStart"/>
-      <w:r>
-        <w:t>color</w:t>
-      </w:r>
-      <w:proofErr w:type="spellEnd"/>
-      <w:r>
-        <w:t xml:space="preserve"> schemes, layout, fonts and other CSS related stuffs in designing a mobile application?</w:t>
-      </w:r>
-    </w:p>
-    <w:p>
-      <w:pPr>
-        <w:pStyle w:val="ListParagraph"/>
-        <w:numPr>
-          <w:ilvl w:val="1"/>
-          <w:numId w:val="1"/>
-        </w:numPr>
-      </w:pPr>
-      <w:r>
-        <w:t>Not really necessary</w:t>
-      </w:r>
-    </w:p>
-    <w:p>
-      <w:pPr>
-        <w:pStyle w:val="ListParagraph"/>
-        <w:numPr>
-          <w:ilvl w:val="1"/>
-          <w:numId w:val="1"/>
-        </w:numPr>
-      </w:pPr>
-      <w:r>
-        <w:t>Less necessary</w:t>
-      </w:r>
-    </w:p>
-    <w:p>
-      <w:pPr>
-        <w:pStyle w:val="ListParagraph"/>
-        <w:numPr>
-          <w:ilvl w:val="1"/>
-          <w:numId w:val="1"/>
-        </w:numPr>
-      </w:pPr>
-      <w:r>
-        <w:t>Quite necessary</w:t>
-      </w:r>
-    </w:p>
-    <w:p>
-      <w:pPr>
-        <w:pStyle w:val="ListParagraph"/>
-        <w:numPr>
-          <w:ilvl w:val="1"/>
-          <w:numId w:val="1"/>
-        </w:numPr>
-      </w:pPr>
-      <w:r>
-        <w:t>Necessary</w:t>
-      </w:r>
-    </w:p>
-    <w:p>
-      <w:pPr>
-        <w:pStyle w:val="ListParagraph"/>
-        <w:numPr>
-          <w:ilvl w:val="1"/>
-          <w:numId w:val="1"/>
-        </w:numPr>
-      </w:pPr>
-      <w:r>
-        <w:t>Very much necessary</w:t>
-      </w:r>
-    </w:p>
-    <w:p>
-      <w:pPr>
-        <w:pStyle w:val="ListParagraph"/>
-        <w:numPr>
-          <w:ilvl w:val="0"/>
-          <w:numId w:val="1"/>
-        </w:numPr>
-      </w:pPr>
-      <w:r>
-        <w:t>In designing a mobile application, is the purpose of the mobile application vital?</w:t>
-      </w:r>
-    </w:p>
-    <w:p>
-      <w:pPr>
-        <w:pStyle w:val="ListParagraph"/>
-        <w:numPr>
-          <w:ilvl w:val="1"/>
-          <w:numId w:val="1"/>
-        </w:numPr>
-      </w:pPr>
-      <w:r>
-        <w:t>Yes</w:t>
-      </w:r>
-    </w:p>
-    <w:p>
-      <w:pPr>
-        <w:pStyle w:val="ListParagraph"/>
-        <w:numPr>
-          <w:ilvl w:val="1"/>
-          <w:numId w:val="1"/>
-        </w:numPr>
-      </w:pPr>
-      <w:r>
-        <w:t>No</w:t>
-      </w:r>
-    </w:p>
-    <w:p>
-      <w:pPr>
-        <w:pStyle w:val="ListParagraph"/>
-        <w:numPr>
-          <w:ilvl w:val="1"/>
-          <w:numId w:val="1"/>
-        </w:numPr>
-      </w:pPr>
-      <w:r>
-        <w:t>Others (Please specify)</w:t>
-      </w:r>
-    </w:p>
-    <w:p>
-      <w:pPr>
-        <w:pStyle w:val="ListParagraph"/>
-        <w:numPr>
-          <w:ilvl w:val="0"/>
-          <w:numId w:val="1"/>
-        </w:numPr>
-      </w:pPr>
-      <w:r>
-        <w:t>In a designer’s perspective, what is more important, the User Interface (UI) or the User Experience (UX)?</w:t>
+        <w:t>In your opinion, which of the following should a designer devote more effort / focus on</w:t>
+      </w:r>
+      <w:r>
+        <w:t>?</w:t>
       </w:r>
     </w:p>
     <w:p>
@@ -695,28 +699,6 @@
         <w:t>User Experience (UX)</w:t>
       </w:r>
     </w:p>
-    <w:p>
-      <w:pPr>
-        <w:pStyle w:val="ListParagraph"/>
-        <w:numPr>
-          <w:ilvl w:val="1"/>
-          <w:numId w:val="1"/>
-        </w:numPr>
-      </w:pPr>
-      <w:r>
-        <w:t>None (Please explain why)</w:t>
-      </w:r>
-    </w:p>
-    <w:p>
-      <w:pPr>
-        <w:pStyle w:val="ListParagraph"/>
-        <w:numPr>
-          <w:ilvl w:val="0"/>
-          <w:numId w:val="1"/>
-        </w:numPr>
-      </w:pPr>
-    </w:p>
-    <w:p/>
     <w:sectPr>
       <w:pgSz w:w="12240" w:h="15840"/>
       <w:pgMar w:top="1440" w:right="1440" w:bottom="1440" w:left="1440" w:header="720" w:footer="720" w:gutter="0"/>
@@ -1218,7 +1200,6 @@
   <w:style w:type="character" w:default="1" w:styleId="DefaultParagraphFont">
     <w:name w:val="Default Paragraph Font"/>
     <w:uiPriority w:val="1"/>
-    <w:semiHidden/>
     <w:unhideWhenUsed/>
   </w:style>
   <w:style w:type="table" w:default="1" w:styleId="TableNormal">

</xml_diff>